<commit_message>
/ ‘NAU Work/Self Appraisals/2018 pt1/TalbertTso-Performance Appraisal-July'18-April'18.docx’
</commit_message>
<xml_diff>
--- a/NAU Work/Self Appraisals/2018 pt1/TalbertTso-Performance Appraisal-July'18-April'18.docx
+++ b/NAU Work/Self Appraisals/2018 pt1/TalbertTso-Performance Appraisal-July'18-April'18.docx
@@ -2654,12 +2654,8 @@
           </w:p>
           <w:p>
             <w:pPr>
-              <w:pStyle w:val="ListParagraph"/>
-              <w:numPr>
-                <w:ilvl w:val="0"/>
-                <w:numId w:val="12"/>
-              </w:numPr>
               <w:shd w:val="clear" w:color="auto" w:fill="E6E6E6"/>
+              <w:ind w:left="720"/>
               <w:rPr>
                 <w:rFonts w:ascii="Arial" w:hAnsi="Arial" w:cs="Arial"/>
                 <w:sz w:val="20"/>
@@ -2763,12 +2759,8 @@
           </w:p>
           <w:p>
             <w:pPr>
-              <w:pStyle w:val="ListParagraph"/>
-              <w:numPr>
-                <w:ilvl w:val="0"/>
-                <w:numId w:val="9"/>
-              </w:numPr>
               <w:shd w:val="clear" w:color="auto" w:fill="E6E6E6"/>
+              <w:ind w:left="720"/>
               <w:rPr>
                 <w:rFonts w:ascii="Arial" w:hAnsi="Arial" w:cs="Arial"/>
                 <w:sz w:val="20"/>
@@ -2854,12 +2846,8 @@
           </w:p>
           <w:p>
             <w:pPr>
-              <w:pStyle w:val="ListParagraph"/>
-              <w:numPr>
-                <w:ilvl w:val="0"/>
-                <w:numId w:val="11"/>
-              </w:numPr>
               <w:shd w:val="clear" w:color="auto" w:fill="E6E6E6"/>
+              <w:ind w:left="720"/>
               <w:rPr>
                 <w:rFonts w:ascii="Arial" w:hAnsi="Arial" w:cs="Arial"/>
                 <w:sz w:val="20"/>
@@ -2929,18 +2917,16 @@
           </w:p>
           <w:p>
             <w:pPr>
-              <w:pStyle w:val="ListParagraph"/>
-              <w:numPr>
-                <w:ilvl w:val="0"/>
-                <w:numId w:val="10"/>
-              </w:numPr>
               <w:shd w:val="clear" w:color="auto" w:fill="E6E6E6"/>
-              <w:rPr>
-                <w:rFonts w:ascii="Arial" w:hAnsi="Arial" w:cs="Arial"/>
-                <w:sz w:val="20"/>
-                <w:szCs w:val="20"/>
-              </w:rPr>
-            </w:pPr>
+              <w:ind w:left="720"/>
+              <w:rPr>
+                <w:rFonts w:ascii="Arial" w:hAnsi="Arial" w:cs="Arial"/>
+                <w:sz w:val="20"/>
+                <w:szCs w:val="20"/>
+              </w:rPr>
+            </w:pPr>
+            <w:bookmarkStart w:id="2" w:name="_GoBack"/>
+            <w:bookmarkEnd w:id="2"/>
             <w:r>
               <w:rPr>
                 <w:rFonts w:ascii="Arial" w:hAnsi="Arial" w:cs="Arial"/>
@@ -4689,7 +4675,7 @@
                 </w:ffData>
               </w:fldChar>
             </w:r>
-            <w:bookmarkStart w:id="2" w:name="Check22"/>
+            <w:bookmarkStart w:id="3" w:name="Check22"/>
             <w:r>
               <w:rPr>
                 <w:rFonts w:ascii="Arial" w:hAnsi="Arial" w:cs="Arial"/>
@@ -4725,7 +4711,7 @@
               </w:rPr>
               <w:fldChar w:fldCharType="end"/>
             </w:r>
-            <w:bookmarkEnd w:id="2"/>
+            <w:bookmarkEnd w:id="3"/>
             <w:r>
               <w:rPr>
                 <w:rFonts w:ascii="Arial" w:hAnsi="Arial" w:cs="Arial"/>
@@ -9264,7 +9250,7 @@
                 </w:ffData>
               </w:fldChar>
             </w:r>
-            <w:bookmarkStart w:id="3" w:name="Check14"/>
+            <w:bookmarkStart w:id="4" w:name="Check14"/>
             <w:r>
               <w:rPr>
                 <w:rFonts w:ascii="Arial" w:hAnsi="Arial" w:cs="Arial"/>
@@ -9296,7 +9282,7 @@
               </w:rPr>
               <w:fldChar w:fldCharType="end"/>
             </w:r>
-            <w:bookmarkEnd w:id="3"/>
+            <w:bookmarkEnd w:id="4"/>
             <w:r>
               <w:rPr>
                 <w:rFonts w:ascii="Arial" w:hAnsi="Arial" w:cs="Arial"/>
@@ -10336,8 +10322,6 @@
               </w:rPr>
               <w:t xml:space="preserve">In regards to the Internship Management project for Social Work, I want to comment that project was the most mismanaged project I have ever been a part of for Extended Campuses/Application Development Team. </w:t>
             </w:r>
-            <w:bookmarkStart w:id="4" w:name="_GoBack"/>
-            <w:bookmarkEnd w:id="4"/>
           </w:p>
           <w:p>
             <w:pPr>
@@ -13347,7 +13331,7 @@
 </file>
 
 <file path=customXml/itemProps1.xml><?xml version="1.0" encoding="utf-8"?>
-<ds:datastoreItem xmlns:ds="http://schemas.openxmlformats.org/officeDocument/2006/customXml" ds:itemID="{8E607B48-61B2-4327-B19D-96BC88D9E550}">
+<ds:datastoreItem xmlns:ds="http://schemas.openxmlformats.org/officeDocument/2006/customXml" ds:itemID="{1C7A1B2B-2652-48C8-A49C-0650506A929A}">
   <ds:schemaRefs>
     <ds:schemaRef ds:uri="http://schemas.openxmlformats.org/officeDocument/2006/bibliography"/>
   </ds:schemaRefs>

</xml_diff>